<commit_message>
Update all project files and overwrite GitHub version
</commit_message>
<xml_diff>
--- a/tests.docx
+++ b/tests.docx
@@ -10,6 +10,9 @@
     <w:p/>
     <w:p>
       <w:r>
+        <w:rPr>
+          <w:noProof/>
+        </w:rPr>
         <w:drawing>
           <wp:inline distT="0" distB="0" distL="0" distR="0" wp14:anchorId="29AE60F6" wp14:editId="6E369123">
             <wp:extent cx="5943600" cy="3207385"/>
@@ -49,6 +52,9 @@
     </w:p>
     <w:p>
       <w:r>
+        <w:rPr>
+          <w:noProof/>
+        </w:rPr>
         <w:drawing>
           <wp:inline distT="0" distB="0" distL="0" distR="0" wp14:anchorId="3860F142" wp14:editId="6C11C6A4">
             <wp:extent cx="5943600" cy="1421130"/>
@@ -97,6 +103,9 @@
     <w:p/>
     <w:p>
       <w:r>
+        <w:rPr>
+          <w:noProof/>
+        </w:rPr>
         <w:lastRenderedPageBreak/>
         <w:drawing>
           <wp:inline distT="0" distB="0" distL="0" distR="0" wp14:anchorId="6604B665" wp14:editId="7ABCBDB2">
@@ -137,6 +146,9 @@
     </w:p>
     <w:p>
       <w:r>
+        <w:rPr>
+          <w:noProof/>
+        </w:rPr>
         <w:drawing>
           <wp:inline distT="0" distB="0" distL="0" distR="0" wp14:anchorId="201005B3" wp14:editId="7060CF23">
             <wp:extent cx="5943600" cy="1267460"/>
@@ -185,6 +197,9 @@
     </w:p>
     <w:p>
       <w:r>
+        <w:rPr>
+          <w:noProof/>
+        </w:rPr>
         <w:lastRenderedPageBreak/>
         <w:drawing>
           <wp:inline distT="0" distB="0" distL="0" distR="0" wp14:anchorId="7CCE12A6" wp14:editId="3997ADBE">
@@ -225,6 +240,9 @@
     </w:p>
     <w:p>
       <w:r>
+        <w:rPr>
+          <w:noProof/>
+        </w:rPr>
         <w:drawing>
           <wp:inline distT="0" distB="0" distL="0" distR="0" wp14:anchorId="729D263D" wp14:editId="70A5EED1">
             <wp:extent cx="5943600" cy="1073150"/>
@@ -271,6 +289,9 @@
     </w:p>
     <w:p>
       <w:r>
+        <w:rPr>
+          <w:noProof/>
+        </w:rPr>
         <w:lastRenderedPageBreak/>
         <w:drawing>
           <wp:inline distT="0" distB="0" distL="0" distR="0" wp14:anchorId="657646AF" wp14:editId="0709AA2F">
@@ -318,6 +339,9 @@
     </w:p>
     <w:p>
       <w:r>
+        <w:rPr>
+          <w:noProof/>
+        </w:rPr>
         <w:drawing>
           <wp:inline distT="0" distB="0" distL="0" distR="0" wp14:anchorId="78F00EF3" wp14:editId="52D05264">
             <wp:extent cx="5943600" cy="3211195"/>
@@ -365,6 +389,9 @@
     </w:p>
     <w:p>
       <w:r>
+        <w:rPr>
+          <w:noProof/>
+        </w:rPr>
         <w:drawing>
           <wp:inline distT="0" distB="0" distL="0" distR="0" wp14:anchorId="59D49293" wp14:editId="37BB66BE">
             <wp:extent cx="5943600" cy="3211195"/>
@@ -405,6 +432,9 @@
     <w:p/>
     <w:p>
       <w:r>
+        <w:rPr>
+          <w:noProof/>
+        </w:rPr>
         <w:drawing>
           <wp:inline distT="0" distB="0" distL="0" distR="0" wp14:anchorId="3DDD49A9" wp14:editId="443F94E9">
             <wp:extent cx="5943600" cy="1320800"/>
@@ -451,6 +481,9 @@
     </w:p>
     <w:p>
       <w:r>
+        <w:rPr>
+          <w:noProof/>
+        </w:rPr>
         <w:lastRenderedPageBreak/>
         <w:drawing>
           <wp:inline distT="0" distB="0" distL="0" distR="0" wp14:anchorId="2E08435E" wp14:editId="6D861DF5">
@@ -477,6 +510,93 @@
                     <a:xfrm>
                       <a:off x="0" y="0"/>
                       <a:ext cx="5943600" cy="3207385"/>
+                    </a:xfrm>
+                    <a:prstGeom prst="rect">
+                      <a:avLst/>
+                    </a:prstGeom>
+                  </pic:spPr>
+                </pic:pic>
+              </a:graphicData>
+            </a:graphic>
+          </wp:inline>
+        </w:drawing>
+      </w:r>
+    </w:p>
+    <w:p/>
+    <w:p/>
+    <w:p>
+      <w:r>
+        <w:t>Test 8:’</w:t>
+      </w:r>
+    </w:p>
+    <w:p>
+      <w:r>
+        <w:drawing>
+          <wp:inline distT="0" distB="0" distL="0" distR="0" wp14:anchorId="600204AF" wp14:editId="14B52CBE">
+            <wp:extent cx="5943600" cy="3194685"/>
+            <wp:effectExtent l="0" t="0" r="0" b="5715"/>
+            <wp:docPr id="292702271" name="Picture 1"/>
+            <wp:cNvGraphicFramePr>
+              <a:graphicFrameLocks xmlns:a="http://schemas.openxmlformats.org/drawingml/2006/main" noChangeAspect="1"/>
+            </wp:cNvGraphicFramePr>
+            <a:graphic xmlns:a="http://schemas.openxmlformats.org/drawingml/2006/main">
+              <a:graphicData uri="http://schemas.openxmlformats.org/drawingml/2006/picture">
+                <pic:pic xmlns:pic="http://schemas.openxmlformats.org/drawingml/2006/picture">
+                  <pic:nvPicPr>
+                    <pic:cNvPr id="292702271" name=""/>
+                    <pic:cNvPicPr/>
+                  </pic:nvPicPr>
+                  <pic:blipFill>
+                    <a:blip r:embed="rId15"/>
+                    <a:stretch>
+                      <a:fillRect/>
+                    </a:stretch>
+                  </pic:blipFill>
+                  <pic:spPr>
+                    <a:xfrm>
+                      <a:off x="0" y="0"/>
+                      <a:ext cx="5943600" cy="3194685"/>
+                    </a:xfrm>
+                    <a:prstGeom prst="rect">
+                      <a:avLst/>
+                    </a:prstGeom>
+                  </pic:spPr>
+                </pic:pic>
+              </a:graphicData>
+            </a:graphic>
+          </wp:inline>
+        </w:drawing>
+      </w:r>
+    </w:p>
+    <w:p/>
+    <w:p>
+      <w:r>
+        <w:lastRenderedPageBreak/>
+        <w:drawing>
+          <wp:inline distT="0" distB="0" distL="0" distR="0" wp14:anchorId="264B5DCA" wp14:editId="3BDDE739">
+            <wp:extent cx="5943600" cy="1533525"/>
+            <wp:effectExtent l="0" t="0" r="0" b="3175"/>
+            <wp:docPr id="1688678741" name="Picture 1"/>
+            <wp:cNvGraphicFramePr>
+              <a:graphicFrameLocks xmlns:a="http://schemas.openxmlformats.org/drawingml/2006/main" noChangeAspect="1"/>
+            </wp:cNvGraphicFramePr>
+            <a:graphic xmlns:a="http://schemas.openxmlformats.org/drawingml/2006/main">
+              <a:graphicData uri="http://schemas.openxmlformats.org/drawingml/2006/picture">
+                <pic:pic xmlns:pic="http://schemas.openxmlformats.org/drawingml/2006/picture">
+                  <pic:nvPicPr>
+                    <pic:cNvPr id="1688678741" name=""/>
+                    <pic:cNvPicPr/>
+                  </pic:nvPicPr>
+                  <pic:blipFill>
+                    <a:blip r:embed="rId16"/>
+                    <a:stretch>
+                      <a:fillRect/>
+                    </a:stretch>
+                  </pic:blipFill>
+                  <pic:spPr>
+                    <a:xfrm>
+                      <a:off x="0" y="0"/>
+                      <a:ext cx="5943600" cy="1533525"/>
                     </a:xfrm>
                     <a:prstGeom prst="rect">
                       <a:avLst/>

</xml_diff>